<commit_message>
Add netlify to documentation
</commit_message>
<xml_diff>
--- a/docs/Baklava - Documentation.docx
+++ b/docs/Baklava - Documentation.docx
@@ -5,6 +5,7 @@
     <w:sdt>
       <w:sdtPr>
         <w:rPr>
+          <w:rFonts w:eastAsiaTheme="minorHAnsi"/>
           <w:color w:val="4472C4" w:themeColor="accent1"/>
         </w:rPr>
         <w:id w:val="256181213"/>
@@ -15,7 +16,6 @@
       </w:sdtPr>
       <w:sdtEndPr>
         <w:rPr>
-          <w:rFonts w:eastAsiaTheme="minorHAnsi"/>
           <w:color w:val="auto"/>
         </w:rPr>
       </w:sdtEndPr>
@@ -226,6 +226,12 @@
     </w:sdt>
     <w:sdt>
       <w:sdtPr>
+        <w:rPr>
+          <w:rFonts w:asciiTheme="minorHAnsi" w:eastAsiaTheme="minorHAnsi" w:hAnsiTheme="minorHAnsi" w:cstheme="minorBidi"/>
+          <w:color w:val="auto"/>
+          <w:sz w:val="22"/>
+          <w:szCs w:val="22"/>
+        </w:rPr>
         <w:id w:val="1260258304"/>
         <w:docPartObj>
           <w:docPartGallery w:val="Table of Contents"/>
@@ -234,13 +240,9 @@
       </w:sdtPr>
       <w:sdtEndPr>
         <w:rPr>
-          <w:rFonts w:asciiTheme="minorHAnsi" w:eastAsiaTheme="minorHAnsi" w:hAnsiTheme="minorHAnsi" w:cstheme="minorBidi"/>
           <w:b/>
           <w:bCs/>
           <w:noProof/>
-          <w:color w:val="auto"/>
-          <w:sz w:val="22"/>
-          <w:szCs w:val="22"/>
         </w:rPr>
       </w:sdtEndPr>
       <w:sdtContent>
@@ -791,23 +793,7 @@
           <w:i/>
           <w:iCs/>
         </w:rPr>
-        <w:t>The project was build using “</w:t>
-      </w:r>
-      <w:proofErr w:type="spellStart"/>
-      <w:r>
-        <w:rPr>
-          <w:i/>
-          <w:iCs/>
-        </w:rPr>
-        <w:t>raylib</w:t>
-      </w:r>
-      <w:proofErr w:type="spellEnd"/>
-      <w:r>
-        <w:rPr>
-          <w:i/>
-          <w:iCs/>
-        </w:rPr>
-        <w:t>” and C++.</w:t>
+        <w:t>The project was build using “raylib” and C++.</w:t>
       </w:r>
     </w:p>
     <w:p>
@@ -929,19 +915,9 @@
             <w:pPr>
               <w:cnfStyle w:val="000000100000" w:firstRow="0" w:lastRow="0" w:firstColumn="0" w:lastColumn="0" w:oddVBand="0" w:evenVBand="0" w:oddHBand="1" w:evenHBand="0" w:firstRowFirstColumn="0" w:firstRowLastColumn="0" w:lastRowFirstColumn="0" w:lastRowLastColumn="0"/>
             </w:pPr>
-            <w:proofErr w:type="spellStart"/>
-            <w:r>
-              <w:t>Stoyan</w:t>
-            </w:r>
-            <w:proofErr w:type="spellEnd"/>
-            <w:r>
-              <w:t xml:space="preserve"> </w:t>
-            </w:r>
-            <w:proofErr w:type="spellStart"/>
-            <w:r>
-              <w:t>Skuliev</w:t>
-            </w:r>
-            <w:proofErr w:type="spellEnd"/>
+            <w:r>
+              <w:t>Stoyan Skuliev</w:t>
+            </w:r>
           </w:p>
         </w:tc>
         <w:tc>
@@ -1022,13 +998,8 @@
             <w:pPr>
               <w:cnfStyle w:val="000000100000" w:firstRow="0" w:lastRow="0" w:firstColumn="0" w:lastColumn="0" w:oddVBand="0" w:evenVBand="0" w:oddHBand="1" w:evenHBand="0" w:firstRowFirstColumn="0" w:firstRowLastColumn="0" w:lastRowFirstColumn="0" w:lastRowLastColumn="0"/>
             </w:pPr>
-            <w:proofErr w:type="spellStart"/>
-            <w:r>
-              <w:t>Stoyan</w:t>
-            </w:r>
-            <w:proofErr w:type="spellEnd"/>
-            <w:r>
-              <w:t xml:space="preserve"> Ivanov</w:t>
+            <w:r>
+              <w:t>Stoyan Ivanov</w:t>
             </w:r>
           </w:p>
         </w:tc>
@@ -1067,19 +1038,9 @@
             <w:pPr>
               <w:cnfStyle w:val="000000000000" w:firstRow="0" w:lastRow="0" w:firstColumn="0" w:lastColumn="0" w:oddVBand="0" w:evenVBand="0" w:oddHBand="0" w:evenHBand="0" w:firstRowFirstColumn="0" w:firstRowLastColumn="0" w:lastRowFirstColumn="0" w:lastRowLastColumn="0"/>
             </w:pPr>
-            <w:proofErr w:type="spellStart"/>
-            <w:r>
-              <w:t>Ivelin</w:t>
-            </w:r>
-            <w:proofErr w:type="spellEnd"/>
-            <w:r>
-              <w:t xml:space="preserve"> </w:t>
-            </w:r>
-            <w:proofErr w:type="spellStart"/>
-            <w:r>
-              <w:t>Bozhilov</w:t>
-            </w:r>
-            <w:proofErr w:type="spellEnd"/>
+            <w:r>
+              <w:t>Ivelin Bozhilov</w:t>
+            </w:r>
           </w:p>
         </w:tc>
         <w:tc>
@@ -1568,11 +1529,9 @@
             <w:pPr>
               <w:cnfStyle w:val="000000000000" w:firstRow="0" w:lastRow="0" w:firstColumn="0" w:lastColumn="0" w:oddVBand="0" w:evenVBand="0" w:oddHBand="0" w:evenHBand="0" w:firstRowFirstColumn="0" w:firstRowLastColumn="0" w:lastRowFirstColumn="0" w:lastRowLastColumn="0"/>
             </w:pPr>
-            <w:proofErr w:type="spellStart"/>
             <w:r>
               <w:t>Raylib</w:t>
             </w:r>
-            <w:proofErr w:type="spellEnd"/>
           </w:p>
         </w:tc>
         <w:tc>
@@ -1797,11 +1756,9 @@
             <w:pPr>
               <w:cnfStyle w:val="000000100000" w:firstRow="0" w:lastRow="0" w:firstColumn="0" w:lastColumn="0" w:oddVBand="0" w:evenVBand="0" w:oddHBand="1" w:evenHBand="0" w:firstRowFirstColumn="0" w:firstRowLastColumn="0" w:lastRowFirstColumn="0" w:lastRowLastColumn="0"/>
             </w:pPr>
-            <w:proofErr w:type="spellStart"/>
             <w:r>
               <w:t>Doxygen</w:t>
             </w:r>
-            <w:proofErr w:type="spellEnd"/>
           </w:p>
         </w:tc>
         <w:tc>
@@ -1888,11 +1845,9 @@
             <w:pPr>
               <w:cnfStyle w:val="000000100000" w:firstRow="0" w:lastRow="0" w:firstColumn="0" w:lastColumn="0" w:oddVBand="0" w:evenVBand="0" w:oddHBand="1" w:evenHBand="0" w:firstRowFirstColumn="0" w:firstRowLastColumn="0" w:lastRowFirstColumn="0" w:lastRowLastColumn="0"/>
             </w:pPr>
-            <w:proofErr w:type="spellStart"/>
             <w:r>
               <w:t>PhotoShop</w:t>
             </w:r>
-            <w:proofErr w:type="spellEnd"/>
           </w:p>
         </w:tc>
         <w:tc>
@@ -1905,6 +1860,49 @@
             </w:pPr>
             <w:r>
               <w:t>For the creation of the logo</w:t>
+            </w:r>
+          </w:p>
+        </w:tc>
+      </w:tr>
+      <w:tr>
+        <w:tc>
+          <w:tcPr>
+            <w:cnfStyle w:val="001000000000" w:firstRow="0" w:lastRow="0" w:firstColumn="1" w:lastColumn="0" w:oddVBand="0" w:evenVBand="0" w:oddHBand="0" w:evenHBand="0" w:firstRowFirstColumn="0" w:firstRowLastColumn="0" w:lastRowFirstColumn="0" w:lastRowLastColumn="0"/>
+            <w:tcW w:w="504" w:type="dxa"/>
+            <w:vAlign w:val="center"/>
+          </w:tcPr>
+          <w:p>
+            <w:pPr>
+              <w:jc w:val="center"/>
+            </w:pPr>
+            <w:r>
+              <w:t>12</w:t>
+            </w:r>
+          </w:p>
+        </w:tc>
+        <w:tc>
+          <w:tcPr>
+            <w:tcW w:w="3148" w:type="dxa"/>
+          </w:tcPr>
+          <w:p>
+            <w:pPr>
+              <w:cnfStyle w:val="000000000000" w:firstRow="0" w:lastRow="0" w:firstColumn="0" w:lastColumn="0" w:oddVBand="0" w:evenVBand="0" w:oddHBand="0" w:evenHBand="0" w:firstRowFirstColumn="0" w:firstRowLastColumn="0" w:lastRowFirstColumn="0" w:lastRowLastColumn="0"/>
+            </w:pPr>
+            <w:r>
+              <w:t>Netlify</w:t>
+            </w:r>
+          </w:p>
+        </w:tc>
+        <w:tc>
+          <w:tcPr>
+            <w:tcW w:w="5421" w:type="dxa"/>
+          </w:tcPr>
+          <w:p>
+            <w:pPr>
+              <w:cnfStyle w:val="000000000000" w:firstRow="0" w:lastRow="0" w:firstColumn="0" w:lastColumn="0" w:oddVBand="0" w:evenVBand="0" w:oddHBand="0" w:evenHBand="0" w:firstRowFirstColumn="0" w:firstRowLastColumn="0" w:lastRowFirstColumn="0" w:lastRowLastColumn="0"/>
+            </w:pPr>
+            <w:r>
+              <w:t>To host the doxygen docs</w:t>
             </w:r>
           </w:p>
         </w:tc>
@@ -2832,23 +2830,7 @@
                 <w:b/>
                 <w:bCs/>
               </w:rPr>
-              <w:t xml:space="preserve">Create </w:t>
-            </w:r>
-            <w:proofErr w:type="spellStart"/>
-            <w:r>
-              <w:rPr>
-                <w:b/>
-                <w:bCs/>
-              </w:rPr>
-              <w:t>Doxygen</w:t>
-            </w:r>
-            <w:proofErr w:type="spellEnd"/>
-            <w:r>
-              <w:rPr>
-                <w:b/>
-                <w:bCs/>
-              </w:rPr>
-              <w:t xml:space="preserve"> documentation</w:t>
+              <w:t>Create Doxygen documentation</w:t>
             </w:r>
           </w:p>
           <w:p>
@@ -2856,15 +2838,7 @@
               <w:cnfStyle w:val="000000100000" w:firstRow="0" w:lastRow="0" w:firstColumn="0" w:lastColumn="0" w:oddVBand="0" w:evenVBand="0" w:oddHBand="1" w:evenHBand="0" w:firstRowFirstColumn="0" w:firstRowLastColumn="0" w:lastRowFirstColumn="0" w:lastRowLastColumn="0"/>
             </w:pPr>
             <w:r>
-              <w:t xml:space="preserve">The </w:t>
-            </w:r>
-            <w:proofErr w:type="spellStart"/>
-            <w:r>
-              <w:t>Doxygen</w:t>
-            </w:r>
-            <w:proofErr w:type="spellEnd"/>
-            <w:r>
-              <w:t xml:space="preserve"> documentation was created by our QA engineer. And it shows in detail how the code works</w:t>
+              <w:t>The Doxygen documentation was created by our QA engineer. And it shows in detail how the code works</w:t>
             </w:r>
           </w:p>
         </w:tc>
@@ -2919,7 +2893,7 @@
               <w:t>created</w:t>
             </w:r>
             <w:r>
-              <w:t xml:space="preserve"> by our QA engineer. And shows the unit test reports.</w:t>
+              <w:t xml:space="preserve"> by our QA engineer.</w:t>
             </w:r>
           </w:p>
         </w:tc>
@@ -4170,6 +4144,8 @@
     <w:rsidRoot w:val="00426A9A"/>
     <w:rsid w:val="00426A9A"/>
     <w:rsid w:val="00634FFF"/>
+    <w:rsid w:val="009B105C"/>
+    <w:rsid w:val="00E569F3"/>
   </w:rsids>
   <m:mathPr>
     <m:mathFont m:val="Cambria Math"/>
@@ -4622,10 +4598,6 @@
     <w:name w:val="8964FD76C39D4DB297DBA7E24CA536A1"/>
     <w:rsid w:val="00426A9A"/>
   </w:style>
-  <w:style w:type="paragraph" w:customStyle="1" w:styleId="14A6893B8EAB4CF6A3A95752813CC41E">
-    <w:name w:val="14A6893B8EAB4CF6A3A95752813CC41E"/>
-    <w:rsid w:val="00426A9A"/>
-  </w:style>
 </w:styles>
 </file>
 

</xml_diff>